<commit_message>
Apresentação e roteiro adicionados
</commit_message>
<xml_diff>
--- a/Projeto_Normalização/Apresentação_Final/Roteiro Apresentação_ Aula Invertida.docx
+++ b/Projeto_Normalização/Apresentação_Final/Roteiro Apresentação_ Aula Invertida.docx
@@ -731,23 +731,7 @@
           <w:sz w:val="24"/>
           <w:szCs w:val="24"/>
         </w:rPr>
-        <w:t xml:space="preserve">É a coluna, que recebe a função de identificador de registros da tabela, ou seja, é formada por um único campo, esse campo não pode ter dois ou mais registros de mesmo valor </w:t>
-      </w:r>
-      <w:proofErr w:type="gramStart"/>
-      <w:r>
-        <w:rPr>
-          <w:sz w:val="24"/>
-          <w:szCs w:val="24"/>
-        </w:rPr>
-        <w:t>e também</w:t>
-      </w:r>
-      <w:proofErr w:type="gramEnd"/>
-      <w:r>
-        <w:rPr>
-          <w:sz w:val="24"/>
-          <w:szCs w:val="24"/>
-        </w:rPr>
-        <w:t xml:space="preserve"> não pode conter nenhum registro nulo. </w:t>
+        <w:t xml:space="preserve">É a coluna, que recebe a função de identificador de registros da tabela, ou seja, é formada por um único campo, esse campo não pode ter dois ou mais registros de mesmo valor e também não pode conter nenhum registro nulo. </w:t>
       </w:r>
     </w:p>
     <w:p>
@@ -876,14 +860,7 @@
           <w:sz w:val="24"/>
           <w:szCs w:val="24"/>
         </w:rPr>
-        <w:t>Ocorrem qu</w:t>
-      </w:r>
-      <w:r>
-        <w:rPr>
-          <w:sz w:val="24"/>
-          <w:szCs w:val="24"/>
-        </w:rPr>
-        <w:t xml:space="preserve">ando em uma relação existe mais de uma combinação de atributos possuindo a propriedade de identificação única (são as colunas que poderiam ser atribuídas como PK, mas não são). </w:t>
+        <w:t xml:space="preserve">Ocorrem quando em uma relação existe mais de uma combinação de atributos possuindo a propriedade de identificação única (são as colunas que poderiam ser atribuídas como PK, mas não são). </w:t>
       </w:r>
     </w:p>
     <w:p>
@@ -1026,14 +1003,7 @@
           <w:sz w:val="24"/>
           <w:szCs w:val="24"/>
         </w:rPr>
-        <w:t>Conjunto de colunas que tenha como subconjunto uma chave cand</w:t>
-      </w:r>
-      <w:r>
-        <w:rPr>
-          <w:sz w:val="24"/>
-          <w:szCs w:val="24"/>
-        </w:rPr>
-        <w:t xml:space="preserve">idata </w:t>
+        <w:t xml:space="preserve">Conjunto de colunas que tenha como subconjunto uma chave candidata </w:t>
       </w:r>
     </w:p>
     <w:p>
@@ -1451,14 +1421,7 @@
           <w:sz w:val="24"/>
           <w:szCs w:val="24"/>
         </w:rPr>
-        <w:t xml:space="preserve"> um artigo em que defi</w:t>
-      </w:r>
-      <w:r>
-        <w:rPr>
-          <w:sz w:val="24"/>
-          <w:szCs w:val="24"/>
-        </w:rPr>
-        <w:t>nia 13 regras para que um sistema gerenciador de banco de dados fosse considerado relacional, assim, sendo o criador do modelo relacional.</w:t>
+        <w:t xml:space="preserve"> um artigo em que definia 13 regras para que um sistema gerenciador de banco de dados fosse considerado relacional, assim, sendo o criador do modelo relacional.</w:t>
       </w:r>
     </w:p>
     <w:p>
@@ -1520,14 +1483,7 @@
           <w:sz w:val="24"/>
           <w:szCs w:val="24"/>
         </w:rPr>
-        <w:t xml:space="preserve"> conceito de normalização. No início criou as três primeiras formas normais, 1FN, 2FN e 3FN,</w:t>
-      </w:r>
-      <w:r>
-        <w:rPr>
-          <w:sz w:val="24"/>
-          <w:szCs w:val="24"/>
-        </w:rPr>
-        <w:t xml:space="preserve"> com o avanço do tempo uma definição mais forte da terceira norma foi proposta por </w:t>
+        <w:t xml:space="preserve"> conceito de normalização. No início criou as três primeiras formas normais, 1FN, 2FN e 3FN, com o avanço do tempo uma definição mais forte da terceira norma foi proposta por </w:t>
       </w:r>
       <w:proofErr w:type="spellStart"/>
       <w:r>
@@ -1621,14 +1577,7 @@
           <w:sz w:val="24"/>
           <w:szCs w:val="24"/>
         </w:rPr>
-        <w:t>Normalização é um processo de modelagem de um banco de dados com a finalidade de evitar e diminuir a redundância do banco, projetando a forma como as informações serão armazenadas e eliminar anomalias em registros. Criando assim relações mais bem estrutura</w:t>
-      </w:r>
-      <w:r>
-        <w:rPr>
-          <w:sz w:val="24"/>
-          <w:szCs w:val="24"/>
-        </w:rPr>
-        <w:t xml:space="preserve">das. </w:t>
+        <w:t xml:space="preserve">Normalização é um processo de modelagem de um banco de dados com a finalidade de evitar e diminuir a redundância do banco, projetando a forma como as informações serão armazenadas e eliminar anomalias em registros. Criando assim relações mais bem estruturadas. </w:t>
       </w:r>
     </w:p>
     <w:p>
@@ -1647,14 +1596,7 @@
           <w:sz w:val="24"/>
           <w:szCs w:val="24"/>
         </w:rPr>
-        <w:t>Um banco de dados bem estruturado dentro dos padrões da normalização, reduz a dificuldade do trabalho de manutenção, além de reduzir o espaço de armazenamento ocupado. Se os dados estiverem em mais de um local, e precisarem ser alterados, dificulta a</w:t>
-      </w:r>
-      <w:r>
-        <w:rPr>
-          <w:sz w:val="24"/>
-          <w:szCs w:val="24"/>
-        </w:rPr>
-        <w:t xml:space="preserve"> manutenção do banco de dados, é muito mais fácil alterar dados que estão localizados em somente 1 local e em nenhum outro lugar </w:t>
+        <w:t xml:space="preserve">Um banco de dados bem estruturado dentro dos padrões da normalização, reduz a dificuldade do trabalho de manutenção, além de reduzir o espaço de armazenamento ocupado. Se os dados estiverem em mais de um local, e precisarem ser alterados, dificulta a manutenção do banco de dados, é muito mais fácil alterar dados que estão localizados em somente 1 local e em nenhum outro lugar </w:t>
       </w:r>
     </w:p>
     <w:p>
@@ -2346,14 +2288,7 @@
           <w:sz w:val="24"/>
           <w:szCs w:val="24"/>
         </w:rPr>
-        <w:t>Dados redundantes desperdiçam espaço em disco e criam problemas de manutenção. Se os dados existentes em mais de um local devem ser alterados, os dados devem ser alterados exatamente da mesma maneira em todos os locais. Uma alteração de endereço do cliente</w:t>
-      </w:r>
-      <w:r>
-        <w:rPr>
-          <w:sz w:val="24"/>
-          <w:szCs w:val="24"/>
-        </w:rPr>
-        <w:t xml:space="preserve"> é muito mais fácil de implementar se esses dados são armazenados apenas na tabela Clientes e em nenhum outro lugar no banco de dados. </w:t>
+        <w:t xml:space="preserve">Dados redundantes desperdiçam espaço em disco e criam problemas de manutenção. Se os dados existentes em mais de um local devem ser alterados, os dados devem ser alterados exatamente da mesma maneira em todos os locais. Uma alteração de endereço do cliente é muito mais fácil de implementar se esses dados são armazenados apenas na tabela Clientes e em nenhum outro lugar no banco de dados. </w:t>
       </w:r>
     </w:p>
     <w:p>
@@ -2373,14 +2308,7 @@
           <w:sz w:val="24"/>
           <w:szCs w:val="24"/>
         </w:rPr>
-        <w:t xml:space="preserve">Resumindo, a principal razão para usar a normalização em um projeto de banco de dados é exatamente as enormes vantagens </w:t>
-      </w:r>
-      <w:r>
-        <w:rPr>
-          <w:sz w:val="24"/>
-          <w:szCs w:val="24"/>
-        </w:rPr>
-        <w:t>que ela traz se comparada a um banco relacional não normalizado.</w:t>
+        <w:t>Resumindo, a principal razão para usar a normalização em um projeto de banco de dados é exatamente as enormes vantagens que ela traz se comparada a um banco relacional não normalizado.</w:t>
       </w:r>
     </w:p>
     <w:p>
@@ -2479,14 +2407,7 @@
           <w:sz w:val="24"/>
           <w:szCs w:val="24"/>
         </w:rPr>
-        <w:t>capacidade de um modelo manter-se inalterado face à</w:t>
-      </w:r>
-      <w:r>
-        <w:rPr>
-          <w:sz w:val="24"/>
-          <w:szCs w:val="24"/>
-        </w:rPr>
-        <w:t xml:space="preserve">s mudanças que venham a ser percebidas ou introduzidas no ambiente que tenha sido modelado. </w:t>
+        <w:t xml:space="preserve">capacidade de um modelo manter-se inalterado face às mudanças que venham a ser percebidas ou introduzidas no ambiente que tenha sido modelado. </w:t>
       </w:r>
     </w:p>
     <w:p>
@@ -2526,17 +2447,8 @@
           <w:sz w:val="24"/>
           <w:szCs w:val="24"/>
         </w:rPr>
-        <w:t xml:space="preserve"> capacidade de adaptação a demandas diferenciadas, a expansão e redução, a omissão ou </w:t>
-      </w:r>
-      <w:proofErr w:type="gramStart"/>
-      <w:r>
-        <w:rPr>
-          <w:sz w:val="24"/>
-          <w:szCs w:val="24"/>
-        </w:rPr>
-        <w:t>presença, etc.</w:t>
-      </w:r>
-      <w:proofErr w:type="gramEnd"/>
+        <w:t xml:space="preserve"> capacidade de adaptação a demandas diferenciadas, a expansão e redução, a omissão ou presença, etc.</w:t>
+      </w:r>
       <w:r>
         <w:rPr>
           <w:b/>
@@ -2583,14 +2495,7 @@
           <w:sz w:val="24"/>
           <w:szCs w:val="24"/>
         </w:rPr>
-        <w:t>diz respeito à qualidade do dado</w:t>
-      </w:r>
-      <w:r>
-        <w:rPr>
-          <w:sz w:val="24"/>
-          <w:szCs w:val="24"/>
-        </w:rPr>
-        <w:t xml:space="preserve">. Um dado mapeado em mais de um local de modo diferente, com valores instanciados de modo diferentes, pode ser indício de que não há integridade entre eles. </w:t>
+        <w:t xml:space="preserve">diz respeito à qualidade do dado. Um dado mapeado em mais de um local de modo diferente, com valores instanciados de modo diferentes, pode ser indício de que não há integridade entre eles. </w:t>
       </w:r>
     </w:p>
     <w:p>
@@ -2629,14 +2534,7 @@
           <w:sz w:val="24"/>
           <w:szCs w:val="24"/>
         </w:rPr>
-        <w:t xml:space="preserve">no espaço de armazenamento em relação ao custo de manipulação de dados (que representa </w:t>
-      </w:r>
-      <w:r>
-        <w:rPr>
-          <w:sz w:val="24"/>
-          <w:szCs w:val="24"/>
-        </w:rPr>
-        <w:t xml:space="preserve">todo e qualquer esforço, tempo, ou valor agregado ao fato de manipularmos volumes de dados maiores do que os </w:t>
+        <w:t xml:space="preserve">no espaço de armazenamento em relação ao custo de manipulação de dados (que representa todo e qualquer esforço, tempo, ou valor agregado ao fato de manipularmos volumes de dados maiores do que os </w:t>
       </w:r>
       <w:r>
         <w:rPr>
@@ -2683,14 +2581,7 @@
           <w:sz w:val="24"/>
           <w:szCs w:val="24"/>
         </w:rPr>
-        <w:t>ajuda a definir el</w:t>
-      </w:r>
-      <w:r>
-        <w:rPr>
-          <w:sz w:val="24"/>
-          <w:szCs w:val="24"/>
-        </w:rPr>
-        <w:t xml:space="preserve">ementos que foram despercebidos durante o processo de modelagem. </w:t>
+        <w:t xml:space="preserve">ajuda a definir elementos que foram despercebidos durante o processo de modelagem. </w:t>
       </w:r>
     </w:p>
     <w:p>
@@ -2784,14 +2675,7 @@
           <w:sz w:val="24"/>
           <w:szCs w:val="24"/>
         </w:rPr>
-        <w:t xml:space="preserve">As regras de normalização são chamadas de “formulário normal”, se um banco de dados possui a primeira regra formal, o banco de dados será nomeado de “primeiro formulário normal”, caso seja observado a presença das três primeiras regras formais, o banco de </w:t>
-      </w:r>
-      <w:r>
-        <w:rPr>
-          <w:sz w:val="24"/>
-          <w:szCs w:val="24"/>
-        </w:rPr>
-        <w:t xml:space="preserve">dados será dito como “terceiro formulário formal” </w:t>
+        <w:t xml:space="preserve">As regras de normalização são chamadas de “formulário normal”, se um banco de dados possui a primeira regra formal, o banco de dados será nomeado de “primeiro formulário normal”, caso seja observado a presença das três primeiras regras formais, o banco de dados será dito como “terceiro formulário formal” </w:t>
       </w:r>
     </w:p>
     <w:p>
@@ -3925,6 +3809,17 @@
       <w:pPr>
         <w:shd w:val="clear" w:color="auto" w:fill="FFFFFF"/>
         <w:spacing w:line="216" w:lineRule="auto"/>
+        <w:rPr>
+          <w:b/>
+          <w:sz w:val="24"/>
+          <w:szCs w:val="24"/>
+        </w:rPr>
+      </w:pPr>
+    </w:p>
+    <w:p>
+      <w:pPr>
+        <w:shd w:val="clear" w:color="auto" w:fill="FFFFFF"/>
+        <w:spacing w:line="216" w:lineRule="auto"/>
         <w:jc w:val="center"/>
         <w:rPr>
           <w:b/>
@@ -3938,48 +3833,97 @@
           <w:sz w:val="24"/>
           <w:szCs w:val="24"/>
         </w:rPr>
-        <w:t xml:space="preserve">Telefone </w:t>
+        <w:t>Telefone</w:t>
       </w:r>
     </w:p>
     <w:tbl>
       <w:tblPr>
-        <w:tblStyle w:val="a1"/>
-        <w:tblW w:w="9090" w:type="dxa"/>
-        <w:tblInd w:w="0" w:type="dxa"/>
-        <w:tblBorders>
-          <w:top w:val="single" w:sz="7" w:space="0" w:color="808080"/>
-          <w:left w:val="single" w:sz="7" w:space="0" w:color="808080"/>
-          <w:bottom w:val="single" w:sz="7" w:space="0" w:color="808080"/>
-          <w:right w:val="single" w:sz="7" w:space="0" w:color="808080"/>
-          <w:insideH w:val="single" w:sz="7" w:space="0" w:color="808080"/>
-          <w:insideV w:val="single" w:sz="7" w:space="0" w:color="808080"/>
-        </w:tblBorders>
-        <w:tblLayout w:type="fixed"/>
-        <w:tblLook w:val="0600" w:firstRow="0" w:lastRow="0" w:firstColumn="0" w:lastColumn="0" w:noHBand="1" w:noVBand="1"/>
+        <w:tblStyle w:val="Tabelacomgrade"/>
+        <w:tblW w:w="0" w:type="auto"/>
+        <w:tblInd w:w="-5" w:type="dxa"/>
+        <w:tblLook w:val="04A0" w:firstRow="1" w:lastRow="0" w:firstColumn="1" w:lastColumn="0" w:noHBand="0" w:noVBand="1"/>
       </w:tblPr>
       <w:tblGrid>
-        <w:gridCol w:w="4530"/>
-        <w:gridCol w:w="4560"/>
+        <w:gridCol w:w="4536"/>
+        <w:gridCol w:w="4488"/>
       </w:tblGrid>
       <w:tr>
-        <w:trPr>
-          <w:trHeight w:val="315"/>
-        </w:trPr>
-        <w:tc>
-          <w:tcPr>
-            <w:tcW w:w="4530" w:type="dxa"/>
-            <w:tcBorders>
-              <w:top w:val="single" w:sz="7" w:space="0" w:color="000000"/>
-              <w:left w:val="single" w:sz="7" w:space="0" w:color="000000"/>
-              <w:bottom w:val="single" w:sz="7" w:space="0" w:color="000000"/>
-              <w:right w:val="single" w:sz="7" w:space="0" w:color="000000"/>
-            </w:tcBorders>
-            <w:tcMar>
-              <w:top w:w="0" w:type="dxa"/>
-              <w:left w:w="0" w:type="dxa"/>
-              <w:bottom w:w="0" w:type="dxa"/>
-              <w:right w:w="0" w:type="dxa"/>
-            </w:tcMar>
+        <w:tc>
+          <w:tcPr>
+            <w:tcW w:w="4536" w:type="dxa"/>
+          </w:tcPr>
+          <w:p>
+            <w:pPr>
+              <w:spacing w:before="200" w:line="216" w:lineRule="auto"/>
+              <w:jc w:val="center"/>
+              <w:rPr>
+                <w:b/>
+                <w:sz w:val="24"/>
+                <w:szCs w:val="24"/>
+              </w:rPr>
+            </w:pPr>
+            <w:r>
+              <w:rPr>
+                <w:b/>
+                <w:sz w:val="24"/>
+                <w:szCs w:val="24"/>
+              </w:rPr>
+              <w:t>Id_Cliente (chave estrangeira)</w:t>
+            </w:r>
+          </w:p>
+        </w:tc>
+        <w:tc>
+          <w:tcPr>
+            <w:tcW w:w="4488" w:type="dxa"/>
+          </w:tcPr>
+          <w:p>
+            <w:pPr>
+              <w:spacing w:before="200" w:line="216" w:lineRule="auto"/>
+              <w:jc w:val="center"/>
+              <w:rPr>
+                <w:b/>
+                <w:sz w:val="24"/>
+                <w:szCs w:val="24"/>
+              </w:rPr>
+            </w:pPr>
+            <w:r>
+              <w:rPr>
+                <w:b/>
+                <w:sz w:val="24"/>
+                <w:szCs w:val="24"/>
+              </w:rPr>
+              <w:t>Telefone</w:t>
+            </w:r>
+          </w:p>
+        </w:tc>
+      </w:tr>
+      <w:tr>
+        <w:tc>
+          <w:tcPr>
+            <w:tcW w:w="4536" w:type="dxa"/>
+          </w:tcPr>
+          <w:p>
+            <w:pPr>
+              <w:spacing w:before="200" w:line="216" w:lineRule="auto"/>
+              <w:jc w:val="center"/>
+              <w:rPr>
+                <w:b/>
+                <w:sz w:val="24"/>
+                <w:szCs w:val="24"/>
+              </w:rPr>
+            </w:pPr>
+            <w:r>
+              <w:rPr>
+                <w:sz w:val="24"/>
+                <w:szCs w:val="24"/>
+              </w:rPr>
+              <w:t>001</w:t>
+            </w:r>
+          </w:p>
+        </w:tc>
+        <w:tc>
+          <w:tcPr>
+            <w:tcW w:w="4488" w:type="dxa"/>
           </w:tcPr>
           <w:p>
             <w:pPr>
@@ -3987,233 +3931,119 @@
               <w:ind w:left="-80"/>
               <w:jc w:val="center"/>
               <w:rPr>
-                <w:b/>
-                <w:sz w:val="24"/>
-                <w:szCs w:val="24"/>
-              </w:rPr>
-            </w:pPr>
-            <w:proofErr w:type="spellStart"/>
-            <w:r>
-              <w:rPr>
-                <w:b/>
-                <w:sz w:val="24"/>
-                <w:szCs w:val="24"/>
-              </w:rPr>
-              <w:t>Id_Cliente</w:t>
-            </w:r>
-            <w:proofErr w:type="spellEnd"/>
-            <w:r>
-              <w:rPr>
-                <w:b/>
-                <w:sz w:val="24"/>
-                <w:szCs w:val="24"/>
-              </w:rPr>
-              <w:t xml:space="preserve"> (chave estrangeira) </w:t>
-            </w:r>
-          </w:p>
-        </w:tc>
-        <w:tc>
-          <w:tcPr>
-            <w:tcW w:w="4560" w:type="dxa"/>
-            <w:tcBorders>
-              <w:top w:val="single" w:sz="7" w:space="0" w:color="000000"/>
-              <w:left w:val="single" w:sz="7" w:space="0" w:color="000000"/>
-              <w:bottom w:val="single" w:sz="7" w:space="0" w:color="000000"/>
-              <w:right w:val="single" w:sz="7" w:space="0" w:color="000000"/>
-            </w:tcBorders>
-            <w:tcMar>
-              <w:top w:w="0" w:type="dxa"/>
-              <w:left w:w="0" w:type="dxa"/>
-              <w:bottom w:w="0" w:type="dxa"/>
-              <w:right w:w="0" w:type="dxa"/>
-            </w:tcMar>
-          </w:tcPr>
-          <w:p>
-            <w:pPr>
-              <w:spacing w:before="40" w:after="40" w:line="216" w:lineRule="auto"/>
-              <w:ind w:left="-80"/>
-              <w:jc w:val="center"/>
-              <w:rPr>
-                <w:b/>
-                <w:sz w:val="24"/>
-                <w:szCs w:val="24"/>
-              </w:rPr>
-            </w:pPr>
-            <w:r>
-              <w:rPr>
-                <w:b/>
-                <w:sz w:val="24"/>
-                <w:szCs w:val="24"/>
-              </w:rPr>
-              <w:t xml:space="preserve">Telefone </w:t>
+                <w:sz w:val="24"/>
+                <w:szCs w:val="24"/>
+              </w:rPr>
+            </w:pPr>
+            <w:r>
+              <w:rPr>
+                <w:sz w:val="24"/>
+                <w:szCs w:val="24"/>
+              </w:rPr>
+              <w:t>11 98765-4321</w:t>
             </w:r>
           </w:p>
         </w:tc>
       </w:tr>
       <w:tr>
-        <w:trPr>
-          <w:trHeight w:val="615"/>
-        </w:trPr>
-        <w:tc>
-          <w:tcPr>
-            <w:tcW w:w="4530" w:type="dxa"/>
-            <w:tcBorders>
-              <w:top w:val="single" w:sz="7" w:space="0" w:color="000000"/>
-              <w:left w:val="single" w:sz="7" w:space="0" w:color="000000"/>
-              <w:bottom w:val="single" w:sz="7" w:space="0" w:color="000000"/>
-              <w:right w:val="single" w:sz="7" w:space="0" w:color="000000"/>
-            </w:tcBorders>
-            <w:tcMar>
-              <w:top w:w="0" w:type="dxa"/>
-              <w:left w:w="0" w:type="dxa"/>
-              <w:bottom w:w="0" w:type="dxa"/>
-              <w:right w:w="0" w:type="dxa"/>
-            </w:tcMar>
-          </w:tcPr>
-          <w:p>
-            <w:pPr>
-              <w:spacing w:before="40" w:after="40" w:line="216" w:lineRule="auto"/>
-              <w:ind w:left="-80"/>
-              <w:jc w:val="center"/>
-              <w:rPr>
-                <w:sz w:val="24"/>
-                <w:szCs w:val="24"/>
-              </w:rPr>
-            </w:pPr>
-            <w:r>
-              <w:rPr>
-                <w:sz w:val="24"/>
-                <w:szCs w:val="24"/>
-              </w:rPr>
-              <w:t xml:space="preserve">001 </w:t>
-            </w:r>
-          </w:p>
-        </w:tc>
-        <w:tc>
-          <w:tcPr>
-            <w:tcW w:w="4560" w:type="dxa"/>
-            <w:tcBorders>
-              <w:top w:val="single" w:sz="7" w:space="0" w:color="000000"/>
-              <w:left w:val="single" w:sz="7" w:space="0" w:color="000000"/>
-              <w:bottom w:val="single" w:sz="7" w:space="0" w:color="000000"/>
-              <w:right w:val="single" w:sz="7" w:space="0" w:color="000000"/>
-            </w:tcBorders>
-            <w:tcMar>
-              <w:top w:w="0" w:type="dxa"/>
-              <w:left w:w="0" w:type="dxa"/>
-              <w:bottom w:w="0" w:type="dxa"/>
-              <w:right w:w="0" w:type="dxa"/>
-            </w:tcMar>
-          </w:tcPr>
-          <w:p>
-            <w:pPr>
-              <w:spacing w:before="40" w:after="40" w:line="216" w:lineRule="auto"/>
-              <w:ind w:left="-80"/>
-              <w:jc w:val="center"/>
-              <w:rPr>
-                <w:sz w:val="24"/>
-                <w:szCs w:val="24"/>
-              </w:rPr>
-            </w:pPr>
-            <w:r>
-              <w:rPr>
-                <w:sz w:val="24"/>
-                <w:szCs w:val="24"/>
-              </w:rPr>
-              <w:t xml:space="preserve">11 98765-4321 </w:t>
-            </w:r>
-          </w:p>
-          <w:p>
-            <w:pPr>
-              <w:spacing w:before="40" w:after="40" w:line="216" w:lineRule="auto"/>
-              <w:ind w:left="-80"/>
-              <w:jc w:val="center"/>
-              <w:rPr>
-                <w:sz w:val="24"/>
-                <w:szCs w:val="24"/>
-              </w:rPr>
-            </w:pPr>
-            <w:r>
-              <w:rPr>
-                <w:sz w:val="24"/>
-                <w:szCs w:val="24"/>
-              </w:rPr>
-              <w:t xml:space="preserve">11 91234-5678 </w:t>
+        <w:tc>
+          <w:tcPr>
+            <w:tcW w:w="4536" w:type="dxa"/>
+          </w:tcPr>
+          <w:p>
+            <w:pPr>
+              <w:spacing w:before="200" w:line="216" w:lineRule="auto"/>
+              <w:jc w:val="center"/>
+              <w:rPr>
+                <w:b/>
+                <w:sz w:val="24"/>
+                <w:szCs w:val="24"/>
+              </w:rPr>
+            </w:pPr>
+            <w:r>
+              <w:rPr>
+                <w:sz w:val="24"/>
+                <w:szCs w:val="24"/>
+              </w:rPr>
+              <w:t>001</w:t>
+            </w:r>
+          </w:p>
+        </w:tc>
+        <w:tc>
+          <w:tcPr>
+            <w:tcW w:w="4488" w:type="dxa"/>
+          </w:tcPr>
+          <w:p>
+            <w:pPr>
+              <w:spacing w:before="200" w:line="216" w:lineRule="auto"/>
+              <w:jc w:val="center"/>
+              <w:rPr>
+                <w:b/>
+                <w:sz w:val="24"/>
+                <w:szCs w:val="24"/>
+              </w:rPr>
+            </w:pPr>
+            <w:r>
+              <w:rPr>
+                <w:sz w:val="24"/>
+                <w:szCs w:val="24"/>
+              </w:rPr>
+              <w:t>11 91234-5678</w:t>
             </w:r>
           </w:p>
         </w:tc>
       </w:tr>
       <w:tr>
-        <w:trPr>
-          <w:trHeight w:val="315"/>
-        </w:trPr>
-        <w:tc>
-          <w:tcPr>
-            <w:tcW w:w="4530" w:type="dxa"/>
-            <w:tcBorders>
-              <w:top w:val="single" w:sz="7" w:space="0" w:color="000000"/>
-              <w:left w:val="single" w:sz="7" w:space="0" w:color="000000"/>
-              <w:bottom w:val="single" w:sz="7" w:space="0" w:color="000000"/>
-              <w:right w:val="single" w:sz="7" w:space="0" w:color="000000"/>
-            </w:tcBorders>
-            <w:tcMar>
-              <w:top w:w="0" w:type="dxa"/>
-              <w:left w:w="0" w:type="dxa"/>
-              <w:bottom w:w="0" w:type="dxa"/>
-              <w:right w:w="0" w:type="dxa"/>
-            </w:tcMar>
-          </w:tcPr>
-          <w:p>
-            <w:pPr>
-              <w:spacing w:before="40" w:after="40" w:line="216" w:lineRule="auto"/>
-              <w:ind w:left="-80"/>
-              <w:jc w:val="center"/>
-              <w:rPr>
-                <w:sz w:val="24"/>
-                <w:szCs w:val="24"/>
-              </w:rPr>
-            </w:pPr>
-            <w:r>
-              <w:rPr>
-                <w:sz w:val="24"/>
-                <w:szCs w:val="24"/>
-              </w:rPr>
-              <w:t xml:space="preserve">002 </w:t>
-            </w:r>
-          </w:p>
-        </w:tc>
-        <w:tc>
-          <w:tcPr>
-            <w:tcW w:w="4560" w:type="dxa"/>
-            <w:tcBorders>
-              <w:top w:val="single" w:sz="7" w:space="0" w:color="000000"/>
-              <w:left w:val="single" w:sz="7" w:space="0" w:color="000000"/>
-              <w:bottom w:val="single" w:sz="7" w:space="0" w:color="000000"/>
-              <w:right w:val="single" w:sz="7" w:space="0" w:color="000000"/>
-            </w:tcBorders>
-            <w:tcMar>
-              <w:top w:w="0" w:type="dxa"/>
-              <w:left w:w="0" w:type="dxa"/>
-              <w:bottom w:w="0" w:type="dxa"/>
-              <w:right w:w="0" w:type="dxa"/>
-            </w:tcMar>
-          </w:tcPr>
-          <w:p>
-            <w:pPr>
-              <w:spacing w:before="40" w:after="40" w:line="216" w:lineRule="auto"/>
-              <w:ind w:left="-80"/>
-              <w:jc w:val="center"/>
-              <w:rPr>
-                <w:sz w:val="24"/>
-                <w:szCs w:val="24"/>
-              </w:rPr>
-            </w:pPr>
-            <w:r>
-              <w:rPr>
-                <w:sz w:val="24"/>
-                <w:szCs w:val="24"/>
-              </w:rPr>
-              <w:t xml:space="preserve">11 95789-9542 </w:t>
+        <w:tc>
+          <w:tcPr>
+            <w:tcW w:w="4536" w:type="dxa"/>
+          </w:tcPr>
+          <w:p>
+            <w:pPr>
+              <w:spacing w:before="200" w:line="216" w:lineRule="auto"/>
+              <w:jc w:val="center"/>
+              <w:rPr>
+                <w:b/>
+                <w:sz w:val="24"/>
+                <w:szCs w:val="24"/>
+              </w:rPr>
+            </w:pPr>
+            <w:r>
+              <w:rPr>
+                <w:sz w:val="24"/>
+                <w:szCs w:val="24"/>
+              </w:rPr>
+              <w:t>00</w:t>
+            </w:r>
+            <w:r>
+              <w:rPr>
+                <w:sz w:val="24"/>
+                <w:szCs w:val="24"/>
+              </w:rPr>
+              <w:t>2</w:t>
+            </w:r>
+          </w:p>
+        </w:tc>
+        <w:tc>
+          <w:tcPr>
+            <w:tcW w:w="4488" w:type="dxa"/>
+          </w:tcPr>
+          <w:p>
+            <w:pPr>
+              <w:spacing w:before="200" w:line="216" w:lineRule="auto"/>
+              <w:jc w:val="center"/>
+              <w:rPr>
+                <w:b/>
+                <w:sz w:val="24"/>
+                <w:szCs w:val="24"/>
+              </w:rPr>
+            </w:pPr>
+            <w:r>
+              <w:rPr>
+                <w:sz w:val="24"/>
+                <w:szCs w:val="24"/>
+              </w:rPr>
+              <w:t>11 95789-9542</w:t>
             </w:r>
           </w:p>
         </w:tc>
@@ -4221,41 +4051,9 @@
     </w:tbl>
     <w:p>
       <w:pPr>
-        <w:shd w:val="clear" w:color="auto" w:fill="FFFFFF"/>
-        <w:spacing w:line="216" w:lineRule="auto"/>
-        <w:jc w:val="both"/>
-        <w:rPr>
-          <w:b/>
-          <w:sz w:val="24"/>
-          <w:szCs w:val="24"/>
-        </w:rPr>
-      </w:pPr>
-      <w:r>
-        <w:rPr>
-          <w:b/>
-          <w:sz w:val="24"/>
-          <w:szCs w:val="24"/>
-        </w:rPr>
-        <w:t xml:space="preserve"> </w:t>
-      </w:r>
-    </w:p>
-    <w:p>
-      <w:pPr>
         <w:spacing w:before="200" w:line="216" w:lineRule="auto"/>
         <w:ind w:left="720"/>
-        <w:jc w:val="both"/>
-        <w:rPr>
-          <w:b/>
-          <w:sz w:val="24"/>
-          <w:szCs w:val="24"/>
-        </w:rPr>
-      </w:pPr>
-    </w:p>
-    <w:p>
-      <w:pPr>
-        <w:spacing w:before="200" w:line="216" w:lineRule="auto"/>
-        <w:ind w:left="720"/>
-        <w:jc w:val="both"/>
+        <w:jc w:val="center"/>
         <w:rPr>
           <w:b/>
           <w:sz w:val="24"/>
@@ -4278,7 +4076,6 @@
     <w:p>
       <w:pPr>
         <w:spacing w:before="200" w:line="216" w:lineRule="auto"/>
-        <w:ind w:left="720"/>
         <w:jc w:val="both"/>
         <w:rPr>
           <w:b/>
@@ -4290,7 +4087,6 @@
     <w:p>
       <w:pPr>
         <w:spacing w:before="200" w:line="216" w:lineRule="auto"/>
-        <w:ind w:left="720"/>
         <w:jc w:val="both"/>
         <w:rPr>
           <w:b/>
@@ -4338,7 +4134,6 @@
           <w:szCs w:val="24"/>
           <w:highlight w:val="yellow"/>
         </w:rPr>
-        <w:lastRenderedPageBreak/>
         <w:t xml:space="preserve"> Levi Bueno:</w:t>
       </w:r>
     </w:p>
@@ -4444,14 +4239,7 @@
           <w:sz w:val="24"/>
           <w:szCs w:val="24"/>
         </w:rPr>
-        <w:t xml:space="preserve"> se ela atende a todos os requisitos da primeira forma normal e se os registros na tabela, que não são chaves, dependam da </w:t>
-      </w:r>
-      <w:r>
-        <w:rPr>
-          <w:sz w:val="24"/>
-          <w:szCs w:val="24"/>
-        </w:rPr>
-        <w:t xml:space="preserve">chave primária em sua totalidade e não apenas parte dela </w:t>
+        <w:t xml:space="preserve"> se ela atende a todos os requisitos da primeira forma normal e se os registros na tabela, que não são chaves, dependam da chave primária em sua totalidade e não apenas parte dela </w:t>
       </w:r>
     </w:p>
     <w:p>
@@ -4470,14 +4258,7 @@
           <w:sz w:val="24"/>
           <w:szCs w:val="24"/>
         </w:rPr>
-        <w:t>Para estar dentro dos padrões da Segunda Forma Normal, além de ser necessário estar dentro da Primeira Forma, também tem a regra que os atributos não chaves, devem depender exclusivamente da chave p</w:t>
-      </w:r>
-      <w:r>
-        <w:rPr>
-          <w:sz w:val="24"/>
-          <w:szCs w:val="24"/>
-        </w:rPr>
-        <w:t xml:space="preserve">rimária da tabela, as colunas não dependentes devem ser retiradas da tabela e colocadas em uma nova tabela utilizando esses dados. </w:t>
+        <w:t xml:space="preserve">Para estar dentro dos padrões da Segunda Forma Normal, além de ser necessário estar dentro da Primeira Forma, também tem a regra que os atributos não chaves, devem depender exclusivamente da chave primária da tabela, as colunas não dependentes devem ser retiradas da tabela e colocadas em uma nova tabela utilizando esses dados. </w:t>
       </w:r>
     </w:p>
     <w:p>
@@ -4515,14 +4296,7 @@
           <w:sz w:val="24"/>
           <w:szCs w:val="24"/>
         </w:rPr>
-        <w:t>Uma dependência funcional é quando todos os campos da chave primária são neces</w:t>
-      </w:r>
-      <w:r>
-        <w:rPr>
-          <w:sz w:val="24"/>
-          <w:szCs w:val="24"/>
-        </w:rPr>
-        <w:t>sários para estabelecer-se a relação de dependência. No caso de a chave primária ser composta, é possível ter uma dependência</w:t>
+        <w:t>Uma dependência funcional é quando todos os campos da chave primária são necessários para estabelecer-se a relação de dependência. No caso de a chave primária ser composta, é possível ter uma dependência</w:t>
       </w:r>
     </w:p>
     <w:p>
@@ -5227,14 +5001,7 @@
           <w:sz w:val="24"/>
           <w:szCs w:val="24"/>
         </w:rPr>
-        <w:t>” não depende unicamente da chave pri</w:t>
-      </w:r>
-      <w:r>
-        <w:rPr>
-          <w:sz w:val="24"/>
-          <w:szCs w:val="24"/>
-        </w:rPr>
-        <w:t>mária que é o “</w:t>
+        <w:t>” não depende unicamente da chave primária que é o “</w:t>
       </w:r>
       <w:proofErr w:type="spellStart"/>
       <w:r>
@@ -5266,23 +5033,7 @@
           <w:sz w:val="24"/>
           <w:szCs w:val="24"/>
         </w:rPr>
-        <w:t xml:space="preserve">”, desta forma, devemos </w:t>
-      </w:r>
-      <w:proofErr w:type="gramStart"/>
-      <w:r>
-        <w:rPr>
-          <w:sz w:val="24"/>
-          <w:szCs w:val="24"/>
-        </w:rPr>
-        <w:t>criar uma nova</w:t>
-      </w:r>
-      <w:proofErr w:type="gramEnd"/>
-      <w:r>
-        <w:rPr>
-          <w:sz w:val="24"/>
-          <w:szCs w:val="24"/>
-        </w:rPr>
-        <w:t xml:space="preserve"> tabela: </w:t>
+        <w:t xml:space="preserve">”, desta forma, devemos criar uma nova tabela: </w:t>
       </w:r>
     </w:p>
     <w:p>
@@ -5357,6 +5108,7 @@
                 <w:sz w:val="24"/>
                 <w:szCs w:val="24"/>
               </w:rPr>
+              <w:lastRenderedPageBreak/>
               <w:t xml:space="preserve"> </w:t>
             </w:r>
           </w:p>
@@ -5524,7 +5276,6 @@
                 <w:sz w:val="24"/>
                 <w:szCs w:val="24"/>
               </w:rPr>
-              <w:lastRenderedPageBreak/>
               <w:t xml:space="preserve">Carlos </w:t>
             </w:r>
           </w:p>
@@ -6427,7 +6178,6 @@
           <w:szCs w:val="24"/>
           <w:highlight w:val="yellow"/>
         </w:rPr>
-        <w:lastRenderedPageBreak/>
         <w:t>Marcos Vinicius:</w:t>
       </w:r>
     </w:p>
@@ -6506,14 +6256,7 @@
           <w:sz w:val="24"/>
           <w:szCs w:val="24"/>
         </w:rPr>
-        <w:t xml:space="preserve"> “Todas as colunas devem ter dependência funcional com a totalidade de cada chave candi</w:t>
-      </w:r>
-      <w:r>
-        <w:rPr>
-          <w:sz w:val="24"/>
-          <w:szCs w:val="24"/>
-        </w:rPr>
-        <w:t xml:space="preserve">data e nada mais além do que essas chaves candidatas.” </w:t>
+        <w:t xml:space="preserve"> “Todas as colunas devem ter dependência funcional com a totalidade de cada chave candidata e nada mais além do que essas chaves candidatas.” </w:t>
       </w:r>
     </w:p>
     <w:p>
@@ -6626,15 +6369,7 @@
                 <w:sz w:val="24"/>
                 <w:szCs w:val="24"/>
               </w:rPr>
-              <w:t>N_pe</w:t>
-            </w:r>
-            <w:r>
-              <w:rPr>
-                <w:b/>
-                <w:sz w:val="24"/>
-                <w:szCs w:val="24"/>
-              </w:rPr>
-              <w:t>dido</w:t>
+              <w:t>N_pedido</w:t>
             </w:r>
             <w:proofErr w:type="spellEnd"/>
             <w:r>
@@ -7541,23 +7276,7 @@
           <w:sz w:val="24"/>
           <w:szCs w:val="24"/>
         </w:rPr>
-        <w:t xml:space="preserve">Considerando ainda a nossa tabela Venda, veremos que </w:t>
-      </w:r>
-      <w:proofErr w:type="gramStart"/>
-      <w:r>
-        <w:rPr>
-          <w:sz w:val="24"/>
-          <w:szCs w:val="24"/>
-        </w:rPr>
-        <w:t>a mesma</w:t>
-      </w:r>
-      <w:proofErr w:type="gramEnd"/>
-      <w:r>
-        <w:rPr>
-          <w:sz w:val="24"/>
-          <w:szCs w:val="24"/>
-        </w:rPr>
-        <w:t xml:space="preserve"> não está na terceira forma normal, pois o subtotal é o resultado da multiplicação Quant X </w:t>
+        <w:t xml:space="preserve">Considerando ainda a nossa tabela Venda, veremos que a mesma não está na terceira forma normal, pois o subtotal é o resultado da multiplicação Quant X </w:t>
       </w:r>
       <w:proofErr w:type="spellStart"/>
       <w:r>
@@ -7592,14 +7311,7 @@
           <w:sz w:val="24"/>
           <w:szCs w:val="24"/>
         </w:rPr>
-        <w:t>Para normalizar esta tab</w:t>
-      </w:r>
-      <w:r>
-        <w:rPr>
-          <w:sz w:val="24"/>
-          <w:szCs w:val="24"/>
-        </w:rPr>
-        <w:t xml:space="preserve">ela na terceira forma normal teremos de eliminar a coluna subtotal, como no exemplo a seguir: </w:t>
+        <w:t xml:space="preserve">Para normalizar esta tabela na terceira forma normal teremos de eliminar a coluna subtotal, como no exemplo a seguir: </w:t>
       </w:r>
     </w:p>
     <w:p>
@@ -8440,7 +8152,6 @@
           <w:sz w:val="24"/>
           <w:szCs w:val="24"/>
         </w:rPr>
-        <w:lastRenderedPageBreak/>
         <w:t xml:space="preserve">Forma normal </w:t>
       </w:r>
       <w:proofErr w:type="spellStart"/>
@@ -8887,7 +8598,6 @@
           <w:szCs w:val="24"/>
           <w:highlight w:val="yellow"/>
         </w:rPr>
-        <w:lastRenderedPageBreak/>
         <w:t xml:space="preserve"> Lucas Medina:</w:t>
       </w:r>
     </w:p>
@@ -9701,7 +9411,6 @@
           <w:sz w:val="24"/>
           <w:szCs w:val="24"/>
         </w:rPr>
-        <w:lastRenderedPageBreak/>
         <w:t>Quinta forma normal (5FN)</w:t>
       </w:r>
     </w:p>
@@ -9752,14 +9461,7 @@
           <w:sz w:val="24"/>
           <w:szCs w:val="24"/>
         </w:rPr>
-        <w:t>Tamb</w:t>
-      </w:r>
-      <w:r>
-        <w:rPr>
-          <w:sz w:val="24"/>
-          <w:szCs w:val="24"/>
-        </w:rPr>
-        <w:t>ém se aplica às tabelas com 3 ou mais colunas na chave primária, para que a quinta forma normal seja atingida, é necessário atingir-se a quarta forma normal primeiramente.</w:t>
+        <w:t>Também se aplica às tabelas com 3 ou mais colunas na chave primária, para que a quinta forma normal seja atingida, é necessário atingir-se a quarta forma normal primeiramente.</w:t>
       </w:r>
     </w:p>
     <w:p>
@@ -9778,14 +9480,7 @@
           <w:sz w:val="24"/>
           <w:szCs w:val="24"/>
         </w:rPr>
-        <w:t>Quando um campo (atributo) está em outra tabela sem a necessidade de estar na tabela</w:t>
-      </w:r>
-      <w:r>
-        <w:rPr>
-          <w:sz w:val="24"/>
-          <w:szCs w:val="24"/>
-        </w:rPr>
-        <w:t xml:space="preserve"> pesquisada. Não há a perda de nenhuma informação.</w:t>
+        <w:t>Quando um campo (atributo) está em outra tabela sem a necessidade de estar na tabela pesquisada. Não há a perda de nenhuma informação.</w:t>
       </w:r>
     </w:p>
     <w:p>
@@ -10308,30 +10003,7 @@
           <w:sz w:val="24"/>
           <w:szCs w:val="24"/>
         </w:rPr>
-        <w:t xml:space="preserve">Desta Forma, ele está na 4° Forma, porém, se uma regra de mundo for aplicada, se um vendedor vende um tipo de produto </w:t>
-      </w:r>
-      <w:proofErr w:type="gramStart"/>
-      <w:r>
-        <w:rPr>
-          <w:sz w:val="24"/>
-          <w:szCs w:val="24"/>
-        </w:rPr>
-        <w:t>e também</w:t>
-      </w:r>
-      <w:proofErr w:type="gramEnd"/>
-      <w:r>
-        <w:rPr>
-          <w:sz w:val="24"/>
-          <w:szCs w:val="24"/>
-        </w:rPr>
-        <w:t xml:space="preserve"> vende para determinada empresa, então este vendedor vende aquele produto para aquela empresa. Ou seja, se ele vende discos rígido</w:t>
-      </w:r>
-      <w:r>
-        <w:rPr>
-          <w:sz w:val="24"/>
-          <w:szCs w:val="24"/>
-        </w:rPr>
-        <w:t xml:space="preserve">s e vende para a Apple, automaticamente vende discos rígidos da Apple. </w:t>
+        <w:t xml:space="preserve">Desta Forma, ele está na 4° Forma, porém, se uma regra de mundo for aplicada, se um vendedor vende um tipo de produto e também vende para determinada empresa, então este vendedor vende aquele produto para aquela empresa. Ou seja, se ele vende discos rígidos e vende para a Apple, automaticamente vende discos rígidos da Apple. </w:t>
       </w:r>
     </w:p>
     <w:p>
@@ -10350,30 +10022,7 @@
           <w:sz w:val="24"/>
           <w:szCs w:val="24"/>
         </w:rPr>
-        <w:t xml:space="preserve">Se esta regra de mundo for verdadeira, então não estará mais na 5° Forma, para que se enquadre novamente na quinta forma, então teremos que separar o que ele vende de </w:t>
-      </w:r>
-      <w:proofErr w:type="gramStart"/>
-      <w:r>
-        <w:rPr>
-          <w:sz w:val="24"/>
-          <w:szCs w:val="24"/>
-        </w:rPr>
-        <w:t>pra</w:t>
-      </w:r>
-      <w:proofErr w:type="gramEnd"/>
-      <w:r>
-        <w:rPr>
-          <w:sz w:val="24"/>
-          <w:szCs w:val="24"/>
-        </w:rPr>
-        <w:t xml:space="preserve"> quem ele vend</w:t>
-      </w:r>
-      <w:r>
-        <w:rPr>
-          <w:sz w:val="24"/>
-          <w:szCs w:val="24"/>
-        </w:rPr>
-        <w:t xml:space="preserve">e. </w:t>
+        <w:t xml:space="preserve">Se esta regra de mundo for verdadeira, então não estará mais na 5° Forma, para que se enquadre novamente na quinta forma, então teremos que separar o que ele vende de pra quem ele vende. </w:t>
       </w:r>
     </w:p>
     <w:p>
@@ -10890,6 +10539,7 @@
                 <w:sz w:val="24"/>
                 <w:szCs w:val="24"/>
               </w:rPr>
+              <w:lastRenderedPageBreak/>
               <w:t xml:space="preserve">1 </w:t>
             </w:r>
           </w:p>
@@ -10994,7 +10644,6 @@
           <w:sz w:val="24"/>
           <w:szCs w:val="24"/>
         </w:rPr>
-        <w:lastRenderedPageBreak/>
         <w:t xml:space="preserve">Porém, esse esquema gera repetição de dados, para resolvermos isso, podemos separar em um produto cartesiano. </w:t>
       </w:r>
     </w:p>
@@ -13244,6 +12893,7 @@
   <w:style w:type="paragraph" w:default="1" w:styleId="Normal">
     <w:name w:val="Normal"/>
     <w:qFormat/>
+    <w:rsid w:val="00B06595"/>
   </w:style>
   <w:style w:type="paragraph" w:styleId="Ttulo1">
     <w:name w:val="heading 1"/>
@@ -13611,6 +13261,25 @@
       </w:tblCellMar>
     </w:tblPr>
   </w:style>
+  <w:style w:type="table" w:styleId="Tabelacomgrade">
+    <w:name w:val="Table Grid"/>
+    <w:basedOn w:val="Tabelanormal"/>
+    <w:uiPriority w:val="39"/>
+    <w:rsid w:val="00B06595"/>
+    <w:pPr>
+      <w:spacing w:line="240" w:lineRule="auto"/>
+    </w:pPr>
+    <w:tblPr>
+      <w:tblBorders>
+        <w:top w:val="single" w:sz="4" w:space="0" w:color="auto"/>
+        <w:left w:val="single" w:sz="4" w:space="0" w:color="auto"/>
+        <w:bottom w:val="single" w:sz="4" w:space="0" w:color="auto"/>
+        <w:right w:val="single" w:sz="4" w:space="0" w:color="auto"/>
+        <w:insideH w:val="single" w:sz="4" w:space="0" w:color="auto"/>
+        <w:insideV w:val="single" w:sz="4" w:space="0" w:color="auto"/>
+      </w:tblBorders>
+    </w:tblPr>
+  </w:style>
 </w:styles>
 </file>
 

</xml_diff>